<commit_message>
Added info about property object, reader object, and reading key/value pairs from a text
</commit_message>
<xml_diff>
--- a/Notes/FromMe/Week2/JDBC/JDBC Code Notes.docx
+++ b/Notes/FromMe/Week2/JDBC/JDBC Code Notes.docx
@@ -82,7 +82,61 @@
           <w:sz w:val="28"/>
           <w:szCs w:val="28"/>
         </w:rPr>
-        <w:t>In all 3 classes (DisplayProduct, InsertProductStmt, and InsertProductPstmt) we wrote the same two lines of code which was:</w:t>
+        <w:t>In all 3 classes (</w:t>
+      </w:r>
+      <w:proofErr w:type="spellStart"/>
+      <w:r>
+        <w:rPr>
+          <w:rFonts w:ascii="Times New Roman" w:hAnsi="Times New Roman" w:cs="Times New Roman"/>
+          <w:sz w:val="28"/>
+          <w:szCs w:val="28"/>
+        </w:rPr>
+        <w:t>DisplayProduct</w:t>
+      </w:r>
+      <w:proofErr w:type="spellEnd"/>
+      <w:r>
+        <w:rPr>
+          <w:rFonts w:ascii="Times New Roman" w:hAnsi="Times New Roman" w:cs="Times New Roman"/>
+          <w:sz w:val="28"/>
+          <w:szCs w:val="28"/>
+        </w:rPr>
+        <w:t xml:space="preserve">, </w:t>
+      </w:r>
+      <w:proofErr w:type="spellStart"/>
+      <w:r>
+        <w:rPr>
+          <w:rFonts w:ascii="Times New Roman" w:hAnsi="Times New Roman" w:cs="Times New Roman"/>
+          <w:sz w:val="28"/>
+          <w:szCs w:val="28"/>
+        </w:rPr>
+        <w:t>InsertProductStmt</w:t>
+      </w:r>
+      <w:proofErr w:type="spellEnd"/>
+      <w:r>
+        <w:rPr>
+          <w:rFonts w:ascii="Times New Roman" w:hAnsi="Times New Roman" w:cs="Times New Roman"/>
+          <w:sz w:val="28"/>
+          <w:szCs w:val="28"/>
+        </w:rPr>
+        <w:t xml:space="preserve">, and </w:t>
+      </w:r>
+      <w:proofErr w:type="spellStart"/>
+      <w:r>
+        <w:rPr>
+          <w:rFonts w:ascii="Times New Roman" w:hAnsi="Times New Roman" w:cs="Times New Roman"/>
+          <w:sz w:val="28"/>
+          <w:szCs w:val="28"/>
+        </w:rPr>
+        <w:t>InsertProductPstmt</w:t>
+      </w:r>
+      <w:proofErr w:type="spellEnd"/>
+      <w:r>
+        <w:rPr>
+          <w:rFonts w:ascii="Times New Roman" w:hAnsi="Times New Roman" w:cs="Times New Roman"/>
+          <w:sz w:val="28"/>
+          <w:szCs w:val="28"/>
+        </w:rPr>
+        <w:t>) we wrote the same two lines of code which was:</w:t>
       </w:r>
     </w:p>
     <w:p>
@@ -116,6 +170,14 @@
           <w:szCs w:val="28"/>
         </w:rPr>
         <w:br/>
+      </w:r>
+      <w:proofErr w:type="spellStart"/>
+      <w:r>
+        <w:rPr>
+          <w:rFonts w:ascii="Times New Roman" w:hAnsi="Times New Roman" w:cs="Times New Roman"/>
+          <w:sz w:val="28"/>
+          <w:szCs w:val="28"/>
+        </w:rPr>
         <w:t>Class.</w:t>
       </w:r>
       <w:r>
@@ -128,13 +190,32 @@
         </w:rPr>
         <w:t>forName</w:t>
       </w:r>
-      <w:r>
-        <w:rPr>
-          <w:rFonts w:ascii="Times New Roman" w:hAnsi="Times New Roman" w:cs="Times New Roman"/>
-          <w:sz w:val="28"/>
-          <w:szCs w:val="28"/>
-        </w:rPr>
-        <w:t>("org.postgresql.Driver");</w:t>
+      <w:proofErr w:type="spellEnd"/>
+      <w:r>
+        <w:rPr>
+          <w:rFonts w:ascii="Times New Roman" w:hAnsi="Times New Roman" w:cs="Times New Roman"/>
+          <w:sz w:val="28"/>
+          <w:szCs w:val="28"/>
+        </w:rPr>
+        <w:t>("</w:t>
+      </w:r>
+      <w:proofErr w:type="spellStart"/>
+      <w:r>
+        <w:rPr>
+          <w:rFonts w:ascii="Times New Roman" w:hAnsi="Times New Roman" w:cs="Times New Roman"/>
+          <w:sz w:val="28"/>
+          <w:szCs w:val="28"/>
+        </w:rPr>
+        <w:t>org.postgresql.Driver</w:t>
+      </w:r>
+      <w:proofErr w:type="spellEnd"/>
+      <w:r>
+        <w:rPr>
+          <w:rFonts w:ascii="Times New Roman" w:hAnsi="Times New Roman" w:cs="Times New Roman"/>
+          <w:sz w:val="28"/>
+          <w:szCs w:val="28"/>
+        </w:rPr>
+        <w:t>");</w:t>
       </w:r>
     </w:p>
     <w:p>
@@ -186,7 +267,25 @@
           <w:sz w:val="28"/>
           <w:szCs w:val="28"/>
         </w:rPr>
-        <w:t>("jdbc:postgresql://localhost:5432/postgres", "postgres", "root");</w:t>
+        <w:t>("jdbc:postgresql://localhost:5432/postgres", "</w:t>
+      </w:r>
+      <w:proofErr w:type="spellStart"/>
+      <w:r>
+        <w:rPr>
+          <w:rFonts w:ascii="Times New Roman" w:hAnsi="Times New Roman" w:cs="Times New Roman"/>
+          <w:sz w:val="28"/>
+          <w:szCs w:val="28"/>
+        </w:rPr>
+        <w:t>postgres</w:t>
+      </w:r>
+      <w:proofErr w:type="spellEnd"/>
+      <w:r>
+        <w:rPr>
+          <w:rFonts w:ascii="Times New Roman" w:hAnsi="Times New Roman" w:cs="Times New Roman"/>
+          <w:sz w:val="28"/>
+          <w:szCs w:val="28"/>
+        </w:rPr>
+        <w:t>", "root");</w:t>
       </w:r>
     </w:p>
     <w:p>
@@ -211,7 +310,25 @@
           <w:sz w:val="28"/>
           <w:szCs w:val="28"/>
         </w:rPr>
-        <w:t xml:space="preserve">What happens if we want to use a different database other than postgresql? </w:t>
+        <w:t xml:space="preserve">What happens if we want to use a different database other than </w:t>
+      </w:r>
+      <w:proofErr w:type="spellStart"/>
+      <w:r>
+        <w:rPr>
+          <w:rFonts w:ascii="Times New Roman" w:hAnsi="Times New Roman" w:cs="Times New Roman"/>
+          <w:sz w:val="28"/>
+          <w:szCs w:val="28"/>
+        </w:rPr>
+        <w:t>postgresql</w:t>
+      </w:r>
+      <w:proofErr w:type="spellEnd"/>
+      <w:r>
+        <w:rPr>
+          <w:rFonts w:ascii="Times New Roman" w:hAnsi="Times New Roman" w:cs="Times New Roman"/>
+          <w:sz w:val="28"/>
+          <w:szCs w:val="28"/>
+        </w:rPr>
+        <w:t xml:space="preserve">? </w:t>
       </w:r>
       <w:r>
         <w:rPr>
@@ -321,6 +438,129 @@
           <w:szCs w:val="28"/>
         </w:rPr>
         <w:t xml:space="preserve"> Implementation of method can be seen in code</w:t>
+      </w:r>
+    </w:p>
+    <w:p>
+      <w:pPr>
+        <w:rPr>
+          <w:rFonts w:ascii="Times New Roman" w:hAnsi="Times New Roman" w:cs="Times New Roman"/>
+          <w:sz w:val="28"/>
+          <w:szCs w:val="28"/>
+        </w:rPr>
+      </w:pPr>
+      <w:r>
+        <w:rPr>
+          <w:rFonts w:ascii="Times New Roman" w:hAnsi="Times New Roman" w:cs="Times New Roman"/>
+          <w:sz w:val="28"/>
+          <w:szCs w:val="28"/>
+          <w:u w:val="single"/>
+        </w:rPr>
+        <w:t>Problem with this approach</w:t>
+      </w:r>
+    </w:p>
+    <w:p>
+      <w:pPr>
+        <w:rPr>
+          <w:rFonts w:ascii="Times New Roman" w:hAnsi="Times New Roman" w:cs="Times New Roman"/>
+          <w:sz w:val="28"/>
+          <w:szCs w:val="28"/>
+        </w:rPr>
+      </w:pPr>
+      <w:r>
+        <w:rPr>
+          <w:rFonts w:ascii="Times New Roman" w:hAnsi="Times New Roman" w:cs="Times New Roman"/>
+          <w:sz w:val="28"/>
+          <w:szCs w:val="28"/>
+        </w:rPr>
+        <w:t>Changing the database you want to use or the password must be done in the DBConnection class itself. If the person that is doing it is not familiar with Java or doesn’t have a JDK how will they change the password/database and then recompile it? The changes must be done inside the JDBC project. Is there a way we can have a file that exists outside of the JDBC project that the DBConnection class can read from?</w:t>
+      </w:r>
+      <w:r>
+        <w:rPr>
+          <w:rFonts w:ascii="Times New Roman" w:hAnsi="Times New Roman" w:cs="Times New Roman"/>
+          <w:sz w:val="28"/>
+          <w:szCs w:val="28"/>
+        </w:rPr>
+        <w:t xml:space="preserve"> Something like a .txt file that doesn’t need to be compiled</w:t>
+      </w:r>
+      <w:r>
+        <w:rPr>
+          <w:rFonts w:ascii="Times New Roman" w:hAnsi="Times New Roman" w:cs="Times New Roman"/>
+          <w:sz w:val="28"/>
+          <w:szCs w:val="28"/>
+        </w:rPr>
+        <w:t>. That way you don’t need someone who is tech savvy or a JDK installed on their computer. They can just open the text file and change it.</w:t>
+      </w:r>
+      <w:r>
+        <w:rPr>
+          <w:rFonts w:ascii="Times New Roman" w:hAnsi="Times New Roman" w:cs="Times New Roman"/>
+          <w:sz w:val="28"/>
+          <w:szCs w:val="28"/>
+        </w:rPr>
+        <w:t xml:space="preserve"> So now our </w:t>
+      </w:r>
+      <w:r>
+        <w:rPr>
+          <w:rFonts w:ascii="Times New Roman" w:hAnsi="Times New Roman" w:cs="Times New Roman"/>
+          <w:sz w:val="28"/>
+          <w:szCs w:val="28"/>
+        </w:rPr>
+        <w:t>application</w:t>
+      </w:r>
+      <w:r>
+        <w:rPr>
+          <w:rFonts w:ascii="Times New Roman" w:hAnsi="Times New Roman" w:cs="Times New Roman"/>
+          <w:sz w:val="28"/>
+          <w:szCs w:val="28"/>
+        </w:rPr>
+        <w:t xml:space="preserve"> will read from a file that is stored outside the project.</w:t>
+      </w:r>
+      <w:r>
+        <w:rPr>
+          <w:rFonts w:ascii="Times New Roman" w:hAnsi="Times New Roman" w:cs="Times New Roman"/>
+          <w:sz w:val="28"/>
+          <w:szCs w:val="28"/>
+        </w:rPr>
+        <w:t xml:space="preserve"> This will be done by creating a .properties file anywhere on our computer. You must save it in a specific manner though. You must enclose your file in “” and you must save it with a .properties extension. For example “JDBCDB.properties”</w:t>
+      </w:r>
+      <w:r>
+        <w:rPr>
+          <w:rFonts w:ascii="Times New Roman" w:hAnsi="Times New Roman" w:cs="Times New Roman"/>
+          <w:sz w:val="28"/>
+          <w:szCs w:val="28"/>
+        </w:rPr>
+        <w:t>. We then go to our application and Use a FileReader object to read our saved file. Then create a Properties object which will be used to store key value pairs</w:t>
+      </w:r>
+      <w:r>
+        <w:rPr>
+          <w:rFonts w:ascii="Times New Roman" w:hAnsi="Times New Roman" w:cs="Times New Roman"/>
+          <w:sz w:val="28"/>
+          <w:szCs w:val="28"/>
+        </w:rPr>
+        <w:t xml:space="preserve"> and then load it to the properties object.</w:t>
+      </w:r>
+      <w:r>
+        <w:rPr>
+          <w:rFonts w:ascii="Times New Roman" w:hAnsi="Times New Roman" w:cs="Times New Roman"/>
+          <w:sz w:val="28"/>
+          <w:szCs w:val="28"/>
+        </w:rPr>
+        <w:t xml:space="preserve"> The key in the </w:t>
+      </w:r>
+      <w:r>
+        <w:rPr>
+          <w:rFonts w:ascii="Times New Roman" w:hAnsi="Times New Roman" w:cs="Times New Roman"/>
+          <w:sz w:val="28"/>
+          <w:szCs w:val="28"/>
+        </w:rPr>
+        <w:t>JDBCDB.properties</w:t>
+      </w:r>
+      <w:r>
+        <w:rPr>
+          <w:rFonts w:ascii="Times New Roman" w:hAnsi="Times New Roman" w:cs="Times New Roman"/>
+          <w:sz w:val="28"/>
+          <w:szCs w:val="28"/>
+        </w:rPr>
+        <w:t xml:space="preserve"> file will be driver, url, user, password and the values will be their corresponding values.</w:t>
       </w:r>
     </w:p>
     <w:sectPr>
@@ -735,6 +975,7 @@
   <w:style w:type="character" w:default="1" w:styleId="DefaultParagraphFont">
     <w:name w:val="Default Paragraph Font"/>
     <w:uiPriority w:val="1"/>
+    <w:semiHidden/>
     <w:unhideWhenUsed/>
   </w:style>
   <w:style w:type="table" w:default="1" w:styleId="TableNormal">

</xml_diff>